<commit_message>
Fixed typo about 4x12 layout vs. 6x8 layout
</commit_message>
<xml_diff>
--- a/4_homework/4_homeworkDarren.docx
+++ b/4_homework/4_homeworkDarren.docx
@@ -48,16 +48,7 @@
           <w:sz w:val="23"/>
           <w:szCs w:val="23"/>
         </w:rPr>
-        <w:t xml:space="preserve"> </w:t>
-      </w:r>
-      <w:r>
-        <w:rPr>
-          <w:rFonts w:ascii="Times New Roman" w:hAnsi="Times New Roman" w:cs="Times New Roman"/>
-          <w:color w:val="000000"/>
-          <w:sz w:val="23"/>
-          <w:szCs w:val="23"/>
-        </w:rPr>
-        <w:t>(Species A and Species B)</w:t>
+        <w:t xml:space="preserve"> (Species A and Species B)</w:t>
       </w:r>
       <w:r>
         <w:rPr>
@@ -230,14 +221,7 @@
           <w:sz w:val="24"/>
           <w:szCs w:val="24"/>
         </w:rPr>
-        <w:t xml:space="preserve">What is the experimental unit in this problem? Is there replication? </w:t>
-      </w:r>
-      <w:r>
-        <w:rPr>
-          <w:sz w:val="24"/>
-          <w:szCs w:val="24"/>
-        </w:rPr>
-        <w:t>Is it crossed or nested?</w:t>
+        <w:t>What is the experimental unit in this problem? Is there replication? Is it crossed or nested?</w:t>
       </w:r>
     </w:p>
     <w:p>
@@ -295,7 +279,7 @@
           <w:sz w:val="24"/>
           <w:szCs w:val="24"/>
         </w:rPr>
-        <w:t>” of 4 pots in 12 “</w:t>
+        <w:t>” of 8</w:t>
       </w:r>
       <w:r>
         <w:rPr>
@@ -303,6 +287,24 @@
           <w:sz w:val="24"/>
           <w:szCs w:val="24"/>
         </w:rPr>
+        <w:t xml:space="preserve"> pots in 6</w:t>
+      </w:r>
+      <w:bookmarkStart w:id="0" w:name="_GoBack"/>
+      <w:bookmarkEnd w:id="0"/>
+      <w:r>
+        <w:rPr>
+          <w:rFonts w:ascii="Times New Roman" w:eastAsia="Times New Roman" w:hAnsi="Times New Roman" w:cs="Times New Roman"/>
+          <w:sz w:val="24"/>
+          <w:szCs w:val="24"/>
+        </w:rPr>
+        <w:t xml:space="preserve"> “</w:t>
+      </w:r>
+      <w:r>
+        <w:rPr>
+          <w:rFonts w:ascii="Times New Roman" w:eastAsia="Times New Roman" w:hAnsi="Times New Roman" w:cs="Times New Roman"/>
+          <w:sz w:val="24"/>
+          <w:szCs w:val="24"/>
+        </w:rPr>
         <w:t>rows</w:t>
       </w:r>
       <w:r>
@@ -351,7 +353,23 @@
           <w:sz w:val="24"/>
           <w:szCs w:val="24"/>
         </w:rPr>
-        <w:t xml:space="preserve">4_homeworkGreenhouseDesign.sas </w:t>
+        <w:t>4_homeworkGreenhouse</w:t>
+      </w:r>
+      <w:r>
+        <w:rPr>
+          <w:rFonts w:ascii="Times New Roman" w:eastAsia="Times New Roman" w:hAnsi="Times New Roman" w:cs="Times New Roman"/>
+          <w:sz w:val="24"/>
+          <w:szCs w:val="24"/>
+        </w:rPr>
+        <w:t>Data</w:t>
+      </w:r>
+      <w:r>
+        <w:rPr>
+          <w:rFonts w:ascii="Times New Roman" w:eastAsia="Times New Roman" w:hAnsi="Times New Roman" w:cs="Times New Roman"/>
+          <w:sz w:val="24"/>
+          <w:szCs w:val="24"/>
+        </w:rPr>
+        <w:t xml:space="preserve">.sas </w:t>
       </w:r>
       <w:r>
         <w:rPr>
@@ -1170,8 +1188,6 @@
         </w:rPr>
         <w:t xml:space="preserve">and interpret </w:t>
       </w:r>
-      <w:bookmarkStart w:id="0" w:name="_GoBack"/>
-      <w:bookmarkEnd w:id="0"/>
       <w:r>
         <w:rPr>
           <w:sz w:val="24"/>
@@ -4796,7 +4812,7 @@
 </file>
 
 <file path=customXml/itemProps1.xml><?xml version="1.0" encoding="utf-8"?>
-<ds:datastoreItem xmlns:ds="http://schemas.openxmlformats.org/officeDocument/2006/customXml" ds:itemID="{EDE76ED4-481E-BA4E-A356-D67C7DB2BB56}">
+<ds:datastoreItem xmlns:ds="http://schemas.openxmlformats.org/officeDocument/2006/customXml" ds:itemID="{0ADAA0E0-4D9F-AD4F-9D2B-0D2E920CF7B0}">
   <ds:schemaRefs>
     <ds:schemaRef ds:uri="http://schemas.openxmlformats.org/officeDocument/2006/bibliography"/>
   </ds:schemaRefs>

</xml_diff>